<commit_message>
added risikomanagement and to arc
</commit_message>
<xml_diff>
--- a/doc/Arc42/arc42-template-DE.docx
+++ b/doc/Arc42/arc42-template-DE.docx
@@ -1,6 +1,6 @@
 
 <file path=word/document.xml><?xml version="1.0" encoding="utf-8"?>
-<w:document xmlns:wpc="http://schemas.microsoft.com/office/word/2010/wordprocessingCanvas" xmlns:cx="http://schemas.microsoft.com/office/drawing/2014/chartex" xmlns:cx1="http://schemas.microsoft.com/office/drawing/2015/9/8/chartex" xmlns:cx2="http://schemas.microsoft.com/office/drawing/2015/10/21/chartex" xmlns:cx3="http://schemas.microsoft.com/office/drawing/2016/5/9/chartex" xmlns:cx4="http://schemas.microsoft.com/office/drawing/2016/5/10/chartex" xmlns:cx5="http://schemas.microsoft.com/office/drawing/2016/5/11/chartex" xmlns:cx6="http://schemas.microsoft.com/office/drawing/2016/5/12/chartex" xmlns:cx7="http://schemas.microsoft.com/office/drawing/2016/5/13/chartex" xmlns:cx8="http://schemas.microsoft.com/office/drawing/2016/5/14/chartex" xmlns:mc="http://schemas.openxmlformats.org/markup-compatibility/2006" xmlns:aink="http://schemas.microsoft.com/office/drawing/2016/ink" xmlns:am3d="http://schemas.microsoft.com/office/drawing/2017/model3d" xmlns:o="urn:schemas-microsoft-com:office:office" xmlns:oel="http://schemas.microsoft.com/office/2019/extlst" xmlns:r="http://schemas.openxmlformats.org/officeDocument/2006/relationships" xmlns:m="http://schemas.openxmlformats.org/officeDocument/2006/math" xmlns:v="urn:schemas-microsoft-com:vml" xmlns:wp14="http://schemas.microsoft.com/office/word/2010/wordprocessingDrawing" xmlns:wp="http://schemas.openxmlformats.org/drawingml/2006/wordprocessingDrawing" xmlns:w10="urn:schemas-microsoft-com:office:word" xmlns:w="http://schemas.openxmlformats.org/wordprocessingml/2006/main" xmlns:w14="http://schemas.microsoft.com/office/word/2010/wordml" xmlns:w15="http://schemas.microsoft.com/office/word/2012/wordml" xmlns:w16cex="http://schemas.microsoft.com/office/word/2018/wordml/cex" xmlns:w16cid="http://schemas.microsoft.com/office/word/2016/wordml/cid" xmlns:w16="http://schemas.microsoft.com/office/word/2018/wordml" xmlns:w16du="http://schemas.microsoft.com/office/word/2023/wordml/word16du" xmlns:w16sdtdh="http://schemas.microsoft.com/office/word/2020/wordml/sdtdatahash" xmlns:w16sdtfl="http://schemas.microsoft.com/office/word/2024/wordml/sdtformatlock" xmlns:w16se="http://schemas.microsoft.com/office/word/2015/wordml/symex" xmlns:wpg="http://schemas.microsoft.com/office/word/2010/wordprocessingGroup" xmlns:wpi="http://schemas.microsoft.com/office/word/2010/wordprocessingInk" xmlns:wne="http://schemas.microsoft.com/office/word/2006/wordml" xmlns:wps="http://schemas.microsoft.com/office/word/2010/wordprocessingShape" mc:Ignorable="w14 w15 w16se w16cid w16 w16cex w16sdtdh w16sdtfl w16du wp14">
+<w:document xmlns:wpc="http://schemas.microsoft.com/office/word/2010/wordprocessingCanvas" xmlns:cx="http://schemas.microsoft.com/office/drawing/2014/chartex" xmlns:cx1="http://schemas.microsoft.com/office/drawing/2015/9/8/chartex" xmlns:cx2="http://schemas.microsoft.com/office/drawing/2015/10/21/chartex" xmlns:cx3="http://schemas.microsoft.com/office/drawing/2016/5/9/chartex" xmlns:cx4="http://schemas.microsoft.com/office/drawing/2016/5/10/chartex" xmlns:cx5="http://schemas.microsoft.com/office/drawing/2016/5/11/chartex" xmlns:cx6="http://schemas.microsoft.com/office/drawing/2016/5/12/chartex" xmlns:cx7="http://schemas.microsoft.com/office/drawing/2016/5/13/chartex" xmlns:cx8="http://schemas.microsoft.com/office/drawing/2016/5/14/chartex" xmlns:mc="http://schemas.openxmlformats.org/markup-compatibility/2006" xmlns:aink="http://schemas.microsoft.com/office/drawing/2016/ink" xmlns:am3d="http://schemas.microsoft.com/office/drawing/2017/model3d" xmlns:o="urn:schemas-microsoft-com:office:office" xmlns:r="http://schemas.openxmlformats.org/officeDocument/2006/relationships" xmlns:m="http://schemas.openxmlformats.org/officeDocument/2006/math" xmlns:v="urn:schemas-microsoft-com:vml" xmlns:wp14="http://schemas.microsoft.com/office/word/2010/wordprocessingDrawing" xmlns:wp="http://schemas.openxmlformats.org/drawingml/2006/wordprocessingDrawing" xmlns:w10="urn:schemas-microsoft-com:office:word" xmlns:w="http://schemas.openxmlformats.org/wordprocessingml/2006/main" xmlns:w14="http://schemas.microsoft.com/office/word/2010/wordml" xmlns:w15="http://schemas.microsoft.com/office/word/2012/wordml" xmlns:w16cex="http://schemas.microsoft.com/office/word/2018/wordml/cex" xmlns:w16cid="http://schemas.microsoft.com/office/word/2016/wordml/cid" xmlns:w16="http://schemas.microsoft.com/office/word/2018/wordml" xmlns:w16sdtdh="http://schemas.microsoft.com/office/word/2020/wordml/sdtdatahash" xmlns:w16se="http://schemas.microsoft.com/office/word/2015/wordml/symex" xmlns:wpg="http://schemas.microsoft.com/office/word/2010/wordprocessingGroup" xmlns:wpi="http://schemas.microsoft.com/office/word/2010/wordprocessingInk" xmlns:wne="http://schemas.microsoft.com/office/word/2006/wordml" xmlns:wps="http://schemas.microsoft.com/office/word/2010/wordprocessingShape" mc:Ignorable="w14 w15 w16se w16cid w16 w16cex w16sdtdh wp14">
   <w:body>
     <w:p>
       <w:pPr>
@@ -929,7 +929,7 @@
           <v:rect id="rectole0000000001" o:spid="_x0000_i1025" style="width:6in;height:332.4pt" o:ole="" o:preferrelative="t" stroked="f">
             <v:imagedata r:id="rId9" o:title=""/>
           </v:rect>
-          <o:OLEObject Type="Embed" ProgID="StaticDib" ShapeID="rectole0000000001" DrawAspect="Content" ObjectID="_1806216804" r:id="rId10"/>
+          <o:OLEObject Type="Embed" ProgID="StaticDib" ShapeID="rectole0000000001" DrawAspect="Content" ObjectID="_1806822393" r:id="rId10"/>
         </w:object>
       </w:r>
     </w:p>
@@ -2596,21 +2596,7 @@
         <w:rPr>
           <w:lang w:val="de-DE"/>
         </w:rPr>
-        <w:t xml:space="preserve">Parallele Entwicklung von Frontend und </w:t>
-      </w:r>
-      <w:proofErr w:type="gramStart"/>
-      <w:r>
-        <w:rPr>
-          <w:lang w:val="de-DE"/>
-        </w:rPr>
-        <w:t>Backend</w:t>
-      </w:r>
-      <w:proofErr w:type="gramEnd"/>
-      <w:r>
-        <w:rPr>
-          <w:lang w:val="de-DE"/>
-        </w:rPr>
-        <w:t xml:space="preserve"> möglich</w:t>
+        <w:t>Parallele Entwicklung von Frontend und Backend möglich</w:t>
       </w:r>
     </w:p>
     <w:p>
@@ -2797,47 +2783,18 @@
           <w:bCs/>
           <w:sz w:val="28"/>
           <w:szCs w:val="28"/>
-        </w:rPr>
-      </w:pPr>
-      <w:proofErr w:type="spellStart"/>
+          <w:lang w:val="de-DE"/>
+        </w:rPr>
+      </w:pPr>
       <w:r>
         <w:rPr>
           <w:b/>
           <w:bCs/>
           <w:sz w:val="28"/>
           <w:szCs w:val="28"/>
-        </w:rPr>
-        <w:t>Entscheidung</w:t>
-      </w:r>
-      <w:proofErr w:type="spellEnd"/>
-      <w:r>
-        <w:rPr>
-          <w:b/>
-          <w:bCs/>
-          <w:sz w:val="28"/>
-          <w:szCs w:val="28"/>
-        </w:rPr>
-        <w:t xml:space="preserve">: Flutter </w:t>
-      </w:r>
-      <w:proofErr w:type="spellStart"/>
-      <w:r>
-        <w:rPr>
-          <w:b/>
-          <w:bCs/>
-          <w:sz w:val="28"/>
-          <w:szCs w:val="28"/>
-        </w:rPr>
-        <w:t>als</w:t>
-      </w:r>
-      <w:proofErr w:type="spellEnd"/>
-      <w:r>
-        <w:rPr>
-          <w:b/>
-          <w:bCs/>
-          <w:sz w:val="28"/>
-          <w:szCs w:val="28"/>
-        </w:rPr>
-        <w:t xml:space="preserve"> Frontend-Technologie</w:t>
+          <w:lang w:val="de-DE"/>
+        </w:rPr>
+        <w:t>Entscheidung: Flutter als Frontend-Technologie</w:t>
       </w:r>
     </w:p>
     <w:p>
@@ -3134,7 +3091,6 @@
         <w:rPr>
           <w:b/>
           <w:bCs/>
-          <w:lang w:val="de-DE"/>
         </w:rPr>
       </w:pPr>
     </w:p>
@@ -3686,7 +3642,68 @@
         <w:rPr>
           <w:lang w:val="de-DE"/>
         </w:rPr>
+        <w:lastRenderedPageBreak/>
         <w:t>Risiken und technische Schulden</w:t>
+      </w:r>
+    </w:p>
+    <w:p>
+      <w:pPr>
+        <w:pStyle w:val="Textkrper"/>
+        <w:rPr>
+          <w:lang w:val="de-DE"/>
+        </w:rPr>
+      </w:pPr>
+      <w:r>
+        <w:rPr>
+          <w:noProof/>
+          <w:lang w:val="de-DE"/>
+        </w:rPr>
+        <w:lastRenderedPageBreak/>
+        <w:drawing>
+          <wp:inline distT="0" distB="0" distL="0" distR="0" wp14:anchorId="26EB25A5" wp14:editId="69453DA9">
+            <wp:extent cx="8524881" cy="3549894"/>
+            <wp:effectExtent l="0" t="7937" r="1587" b="1588"/>
+            <wp:docPr id="5" name="Grafik 5"/>
+            <wp:cNvGraphicFramePr>
+              <a:graphicFrameLocks xmlns:a="http://schemas.openxmlformats.org/drawingml/2006/main" noChangeAspect="1"/>
+            </wp:cNvGraphicFramePr>
+            <a:graphic xmlns:a="http://schemas.openxmlformats.org/drawingml/2006/main">
+              <a:graphicData uri="http://schemas.openxmlformats.org/drawingml/2006/picture">
+                <pic:pic xmlns:pic="http://schemas.openxmlformats.org/drawingml/2006/picture">
+                  <pic:nvPicPr>
+                    <pic:cNvPr id="0" name="Picture 3"/>
+                    <pic:cNvPicPr>
+                      <a:picLocks noChangeAspect="1" noChangeArrowheads="1"/>
+                    </pic:cNvPicPr>
+                  </pic:nvPicPr>
+                  <pic:blipFill>
+                    <a:blip r:embed="rId16">
+                      <a:extLst>
+                        <a:ext uri="{28A0092B-C50C-407E-A947-70E740481C1C}">
+                          <a14:useLocalDpi xmlns:a14="http://schemas.microsoft.com/office/drawing/2010/main" val="0"/>
+                        </a:ext>
+                      </a:extLst>
+                    </a:blip>
+                    <a:srcRect/>
+                    <a:stretch>
+                      <a:fillRect/>
+                    </a:stretch>
+                  </pic:blipFill>
+                  <pic:spPr bwMode="auto">
+                    <a:xfrm rot="16200000">
+                      <a:off x="0" y="0"/>
+                      <a:ext cx="8564277" cy="3566299"/>
+                    </a:xfrm>
+                    <a:prstGeom prst="rect">
+                      <a:avLst/>
+                    </a:prstGeom>
+                    <a:noFill/>
+                  </pic:spPr>
+                </pic:pic>
+              </a:graphicData>
+            </a:graphic>
+          </wp:inline>
+        </w:drawing>
       </w:r>
     </w:p>
     <w:p>
@@ -3697,6 +3714,7 @@
       <w:bookmarkEnd w:id="28"/>
       <w:proofErr w:type="spellStart"/>
       <w:r>
+        <w:lastRenderedPageBreak/>
         <w:t>Glossar</w:t>
       </w:r>
       <w:proofErr w:type="spellEnd"/>
@@ -3816,7 +3834,7 @@
 </file>
 
 <file path=word/endnotes.xml><?xml version="1.0" encoding="utf-8"?>
-<w:endnotes xmlns:wpc="http://schemas.microsoft.com/office/word/2010/wordprocessingCanvas" xmlns:cx="http://schemas.microsoft.com/office/drawing/2014/chartex" xmlns:cx1="http://schemas.microsoft.com/office/drawing/2015/9/8/chartex" xmlns:cx2="http://schemas.microsoft.com/office/drawing/2015/10/21/chartex" xmlns:cx3="http://schemas.microsoft.com/office/drawing/2016/5/9/chartex" xmlns:cx4="http://schemas.microsoft.com/office/drawing/2016/5/10/chartex" xmlns:cx5="http://schemas.microsoft.com/office/drawing/2016/5/11/chartex" xmlns:cx6="http://schemas.microsoft.com/office/drawing/2016/5/12/chartex" xmlns:cx7="http://schemas.microsoft.com/office/drawing/2016/5/13/chartex" xmlns:cx8="http://schemas.microsoft.com/office/drawing/2016/5/14/chartex" xmlns:mc="http://schemas.openxmlformats.org/markup-compatibility/2006" xmlns:aink="http://schemas.microsoft.com/office/drawing/2016/ink" xmlns:am3d="http://schemas.microsoft.com/office/drawing/2017/model3d" xmlns:o="urn:schemas-microsoft-com:office:office" xmlns:oel="http://schemas.microsoft.com/office/2019/extlst" xmlns:r="http://schemas.openxmlformats.org/officeDocument/2006/relationships" xmlns:m="http://schemas.openxmlformats.org/officeDocument/2006/math" xmlns:v="urn:schemas-microsoft-com:vml" xmlns:wp14="http://schemas.microsoft.com/office/word/2010/wordprocessingDrawing" xmlns:wp="http://schemas.openxmlformats.org/drawingml/2006/wordprocessingDrawing" xmlns:w10="urn:schemas-microsoft-com:office:word" xmlns:w="http://schemas.openxmlformats.org/wordprocessingml/2006/main" xmlns:w14="http://schemas.microsoft.com/office/word/2010/wordml" xmlns:w15="http://schemas.microsoft.com/office/word/2012/wordml" xmlns:w16cex="http://schemas.microsoft.com/office/word/2018/wordml/cex" xmlns:w16cid="http://schemas.microsoft.com/office/word/2016/wordml/cid" xmlns:w16="http://schemas.microsoft.com/office/word/2018/wordml" xmlns:w16du="http://schemas.microsoft.com/office/word/2023/wordml/word16du" xmlns:w16sdtdh="http://schemas.microsoft.com/office/word/2020/wordml/sdtdatahash" xmlns:w16sdtfl="http://schemas.microsoft.com/office/word/2024/wordml/sdtformatlock" xmlns:w16se="http://schemas.microsoft.com/office/word/2015/wordml/symex" xmlns:wpg="http://schemas.microsoft.com/office/word/2010/wordprocessingGroup" xmlns:wpi="http://schemas.microsoft.com/office/word/2010/wordprocessingInk" xmlns:wne="http://schemas.microsoft.com/office/word/2006/wordml" xmlns:wps="http://schemas.microsoft.com/office/word/2010/wordprocessingShape" mc:Ignorable="w14 w15 w16se w16cid w16 w16cex w16sdtdh w16sdtfl w16du wp14">
+<w:endnotes xmlns:wpc="http://schemas.microsoft.com/office/word/2010/wordprocessingCanvas" xmlns:cx="http://schemas.microsoft.com/office/drawing/2014/chartex" xmlns:cx1="http://schemas.microsoft.com/office/drawing/2015/9/8/chartex" xmlns:cx2="http://schemas.microsoft.com/office/drawing/2015/10/21/chartex" xmlns:cx3="http://schemas.microsoft.com/office/drawing/2016/5/9/chartex" xmlns:cx4="http://schemas.microsoft.com/office/drawing/2016/5/10/chartex" xmlns:cx5="http://schemas.microsoft.com/office/drawing/2016/5/11/chartex" xmlns:cx6="http://schemas.microsoft.com/office/drawing/2016/5/12/chartex" xmlns:cx7="http://schemas.microsoft.com/office/drawing/2016/5/13/chartex" xmlns:cx8="http://schemas.microsoft.com/office/drawing/2016/5/14/chartex" xmlns:mc="http://schemas.openxmlformats.org/markup-compatibility/2006" xmlns:aink="http://schemas.microsoft.com/office/drawing/2016/ink" xmlns:am3d="http://schemas.microsoft.com/office/drawing/2017/model3d" xmlns:o="urn:schemas-microsoft-com:office:office" xmlns:r="http://schemas.openxmlformats.org/officeDocument/2006/relationships" xmlns:m="http://schemas.openxmlformats.org/officeDocument/2006/math" xmlns:v="urn:schemas-microsoft-com:vml" xmlns:wp14="http://schemas.microsoft.com/office/word/2010/wordprocessingDrawing" xmlns:wp="http://schemas.openxmlformats.org/drawingml/2006/wordprocessingDrawing" xmlns:w10="urn:schemas-microsoft-com:office:word" xmlns:w="http://schemas.openxmlformats.org/wordprocessingml/2006/main" xmlns:w14="http://schemas.microsoft.com/office/word/2010/wordml" xmlns:w15="http://schemas.microsoft.com/office/word/2012/wordml" xmlns:w16cex="http://schemas.microsoft.com/office/word/2018/wordml/cex" xmlns:w16cid="http://schemas.microsoft.com/office/word/2016/wordml/cid" xmlns:w16="http://schemas.microsoft.com/office/word/2018/wordml" xmlns:w16sdtdh="http://schemas.microsoft.com/office/word/2020/wordml/sdtdatahash" xmlns:w16se="http://schemas.microsoft.com/office/word/2015/wordml/symex" xmlns:wpg="http://schemas.microsoft.com/office/word/2010/wordprocessingGroup" xmlns:wpi="http://schemas.microsoft.com/office/word/2010/wordprocessingInk" xmlns:wne="http://schemas.microsoft.com/office/word/2006/wordml" xmlns:wps="http://schemas.microsoft.com/office/word/2010/wordprocessingShape" mc:Ignorable="w14 w15 w16se w16cid w16 w16cex w16sdtdh wp14">
   <w:endnote w:type="separator" w:id="-1">
     <w:p>
       <w:pPr>
@@ -3841,7 +3859,7 @@
 </file>
 
 <file path=word/footnotes.xml><?xml version="1.0" encoding="utf-8"?>
-<w:footnotes xmlns:wpc="http://schemas.microsoft.com/office/word/2010/wordprocessingCanvas" xmlns:cx="http://schemas.microsoft.com/office/drawing/2014/chartex" xmlns:cx1="http://schemas.microsoft.com/office/drawing/2015/9/8/chartex" xmlns:cx2="http://schemas.microsoft.com/office/drawing/2015/10/21/chartex" xmlns:cx3="http://schemas.microsoft.com/office/drawing/2016/5/9/chartex" xmlns:cx4="http://schemas.microsoft.com/office/drawing/2016/5/10/chartex" xmlns:cx5="http://schemas.microsoft.com/office/drawing/2016/5/11/chartex" xmlns:cx6="http://schemas.microsoft.com/office/drawing/2016/5/12/chartex" xmlns:cx7="http://schemas.microsoft.com/office/drawing/2016/5/13/chartex" xmlns:cx8="http://schemas.microsoft.com/office/drawing/2016/5/14/chartex" xmlns:mc="http://schemas.openxmlformats.org/markup-compatibility/2006" xmlns:aink="http://schemas.microsoft.com/office/drawing/2016/ink" xmlns:am3d="http://schemas.microsoft.com/office/drawing/2017/model3d" xmlns:o="urn:schemas-microsoft-com:office:office" xmlns:oel="http://schemas.microsoft.com/office/2019/extlst" xmlns:r="http://schemas.openxmlformats.org/officeDocument/2006/relationships" xmlns:m="http://schemas.openxmlformats.org/officeDocument/2006/math" xmlns:v="urn:schemas-microsoft-com:vml" xmlns:wp14="http://schemas.microsoft.com/office/word/2010/wordprocessingDrawing" xmlns:wp="http://schemas.openxmlformats.org/drawingml/2006/wordprocessingDrawing" xmlns:w10="urn:schemas-microsoft-com:office:word" xmlns:w="http://schemas.openxmlformats.org/wordprocessingml/2006/main" xmlns:w14="http://schemas.microsoft.com/office/word/2010/wordml" xmlns:w15="http://schemas.microsoft.com/office/word/2012/wordml" xmlns:w16cex="http://schemas.microsoft.com/office/word/2018/wordml/cex" xmlns:w16cid="http://schemas.microsoft.com/office/word/2016/wordml/cid" xmlns:w16="http://schemas.microsoft.com/office/word/2018/wordml" xmlns:w16du="http://schemas.microsoft.com/office/word/2023/wordml/word16du" xmlns:w16sdtdh="http://schemas.microsoft.com/office/word/2020/wordml/sdtdatahash" xmlns:w16sdtfl="http://schemas.microsoft.com/office/word/2024/wordml/sdtformatlock" xmlns:w16se="http://schemas.microsoft.com/office/word/2015/wordml/symex" xmlns:wpg="http://schemas.microsoft.com/office/word/2010/wordprocessingGroup" xmlns:wpi="http://schemas.microsoft.com/office/word/2010/wordprocessingInk" xmlns:wne="http://schemas.microsoft.com/office/word/2006/wordml" xmlns:wps="http://schemas.microsoft.com/office/word/2010/wordprocessingShape" mc:Ignorable="w14 w15 w16se w16cid w16 w16cex w16sdtdh w16sdtfl w16du wp14">
+<w:footnotes xmlns:wpc="http://schemas.microsoft.com/office/word/2010/wordprocessingCanvas" xmlns:cx="http://schemas.microsoft.com/office/drawing/2014/chartex" xmlns:cx1="http://schemas.microsoft.com/office/drawing/2015/9/8/chartex" xmlns:cx2="http://schemas.microsoft.com/office/drawing/2015/10/21/chartex" xmlns:cx3="http://schemas.microsoft.com/office/drawing/2016/5/9/chartex" xmlns:cx4="http://schemas.microsoft.com/office/drawing/2016/5/10/chartex" xmlns:cx5="http://schemas.microsoft.com/office/drawing/2016/5/11/chartex" xmlns:cx6="http://schemas.microsoft.com/office/drawing/2016/5/12/chartex" xmlns:cx7="http://schemas.microsoft.com/office/drawing/2016/5/13/chartex" xmlns:cx8="http://schemas.microsoft.com/office/drawing/2016/5/14/chartex" xmlns:mc="http://schemas.openxmlformats.org/markup-compatibility/2006" xmlns:aink="http://schemas.microsoft.com/office/drawing/2016/ink" xmlns:am3d="http://schemas.microsoft.com/office/drawing/2017/model3d" xmlns:o="urn:schemas-microsoft-com:office:office" xmlns:r="http://schemas.openxmlformats.org/officeDocument/2006/relationships" xmlns:m="http://schemas.openxmlformats.org/officeDocument/2006/math" xmlns:v="urn:schemas-microsoft-com:vml" xmlns:wp14="http://schemas.microsoft.com/office/word/2010/wordprocessingDrawing" xmlns:wp="http://schemas.openxmlformats.org/drawingml/2006/wordprocessingDrawing" xmlns:w10="urn:schemas-microsoft-com:office:word" xmlns:w="http://schemas.openxmlformats.org/wordprocessingml/2006/main" xmlns:w14="http://schemas.microsoft.com/office/word/2010/wordml" xmlns:w15="http://schemas.microsoft.com/office/word/2012/wordml" xmlns:w16cex="http://schemas.microsoft.com/office/word/2018/wordml/cex" xmlns:w16cid="http://schemas.microsoft.com/office/word/2016/wordml/cid" xmlns:w16="http://schemas.microsoft.com/office/word/2018/wordml" xmlns:w16sdtdh="http://schemas.microsoft.com/office/word/2020/wordml/sdtdatahash" xmlns:w16se="http://schemas.microsoft.com/office/word/2015/wordml/symex" xmlns:wpg="http://schemas.microsoft.com/office/word/2010/wordprocessingGroup" xmlns:wpi="http://schemas.microsoft.com/office/word/2010/wordprocessingInk" xmlns:wne="http://schemas.microsoft.com/office/word/2006/wordml" xmlns:wps="http://schemas.microsoft.com/office/word/2010/wordprocessingShape" mc:Ignorable="w14 w15 w16se w16cid w16 w16cex w16sdtdh wp14">
   <w:footnote w:type="separator" w:id="-1">
     <w:p>
       <w:r>
@@ -3860,7 +3878,7 @@
 </file>
 
 <file path=word/numbering.xml><?xml version="1.0" encoding="utf-8"?>
-<w:numbering xmlns:wpc="http://schemas.microsoft.com/office/word/2010/wordprocessingCanvas" xmlns:cx="http://schemas.microsoft.com/office/drawing/2014/chartex" xmlns:cx1="http://schemas.microsoft.com/office/drawing/2015/9/8/chartex" xmlns:cx2="http://schemas.microsoft.com/office/drawing/2015/10/21/chartex" xmlns:cx3="http://schemas.microsoft.com/office/drawing/2016/5/9/chartex" xmlns:cx4="http://schemas.microsoft.com/office/drawing/2016/5/10/chartex" xmlns:cx5="http://schemas.microsoft.com/office/drawing/2016/5/11/chartex" xmlns:cx6="http://schemas.microsoft.com/office/drawing/2016/5/12/chartex" xmlns:cx7="http://schemas.microsoft.com/office/drawing/2016/5/13/chartex" xmlns:cx8="http://schemas.microsoft.com/office/drawing/2016/5/14/chartex" xmlns:mc="http://schemas.openxmlformats.org/markup-compatibility/2006" xmlns:aink="http://schemas.microsoft.com/office/drawing/2016/ink" xmlns:am3d="http://schemas.microsoft.com/office/drawing/2017/model3d" xmlns:o="urn:schemas-microsoft-com:office:office" xmlns:oel="http://schemas.microsoft.com/office/2019/extlst" xmlns:r="http://schemas.openxmlformats.org/officeDocument/2006/relationships" xmlns:m="http://schemas.openxmlformats.org/officeDocument/2006/math" xmlns:v="urn:schemas-microsoft-com:vml" xmlns:wp14="http://schemas.microsoft.com/office/word/2010/wordprocessingDrawing" xmlns:wp="http://schemas.openxmlformats.org/drawingml/2006/wordprocessingDrawing" xmlns:w10="urn:schemas-microsoft-com:office:word" xmlns:w="http://schemas.openxmlformats.org/wordprocessingml/2006/main" xmlns:w14="http://schemas.microsoft.com/office/word/2010/wordml" xmlns:w15="http://schemas.microsoft.com/office/word/2012/wordml" xmlns:w16cex="http://schemas.microsoft.com/office/word/2018/wordml/cex" xmlns:w16cid="http://schemas.microsoft.com/office/word/2016/wordml/cid" xmlns:w16="http://schemas.microsoft.com/office/word/2018/wordml" xmlns:w16du="http://schemas.microsoft.com/office/word/2023/wordml/word16du" xmlns:w16sdtdh="http://schemas.microsoft.com/office/word/2020/wordml/sdtdatahash" xmlns:w16sdtfl="http://schemas.microsoft.com/office/word/2024/wordml/sdtformatlock" xmlns:w16se="http://schemas.microsoft.com/office/word/2015/wordml/symex" xmlns:wpg="http://schemas.microsoft.com/office/word/2010/wordprocessingGroup" xmlns:wpi="http://schemas.microsoft.com/office/word/2010/wordprocessingInk" xmlns:wne="http://schemas.microsoft.com/office/word/2006/wordml" xmlns:wps="http://schemas.microsoft.com/office/word/2010/wordprocessingShape" mc:Ignorable="w14 w15 w16se w16cid w16 w16cex w16sdtdh w16sdtfl w16du wp14">
+<w:numbering xmlns:wpc="http://schemas.microsoft.com/office/word/2010/wordprocessingCanvas" xmlns:cx="http://schemas.microsoft.com/office/drawing/2014/chartex" xmlns:cx1="http://schemas.microsoft.com/office/drawing/2015/9/8/chartex" xmlns:cx2="http://schemas.microsoft.com/office/drawing/2015/10/21/chartex" xmlns:cx3="http://schemas.microsoft.com/office/drawing/2016/5/9/chartex" xmlns:cx4="http://schemas.microsoft.com/office/drawing/2016/5/10/chartex" xmlns:cx5="http://schemas.microsoft.com/office/drawing/2016/5/11/chartex" xmlns:cx6="http://schemas.microsoft.com/office/drawing/2016/5/12/chartex" xmlns:cx7="http://schemas.microsoft.com/office/drawing/2016/5/13/chartex" xmlns:cx8="http://schemas.microsoft.com/office/drawing/2016/5/14/chartex" xmlns:mc="http://schemas.openxmlformats.org/markup-compatibility/2006" xmlns:aink="http://schemas.microsoft.com/office/drawing/2016/ink" xmlns:am3d="http://schemas.microsoft.com/office/drawing/2017/model3d" xmlns:o="urn:schemas-microsoft-com:office:office" xmlns:r="http://schemas.openxmlformats.org/officeDocument/2006/relationships" xmlns:m="http://schemas.openxmlformats.org/officeDocument/2006/math" xmlns:v="urn:schemas-microsoft-com:vml" xmlns:wp14="http://schemas.microsoft.com/office/word/2010/wordprocessingDrawing" xmlns:wp="http://schemas.openxmlformats.org/drawingml/2006/wordprocessingDrawing" xmlns:w10="urn:schemas-microsoft-com:office:word" xmlns:w="http://schemas.openxmlformats.org/wordprocessingml/2006/main" xmlns:w14="http://schemas.microsoft.com/office/word/2010/wordml" xmlns:w15="http://schemas.microsoft.com/office/word/2012/wordml" xmlns:w16cex="http://schemas.microsoft.com/office/word/2018/wordml/cex" xmlns:w16cid="http://schemas.microsoft.com/office/word/2016/wordml/cid" xmlns:w16="http://schemas.microsoft.com/office/word/2018/wordml" xmlns:w16sdtdh="http://schemas.microsoft.com/office/word/2020/wordml/sdtdatahash" xmlns:w16se="http://schemas.microsoft.com/office/word/2015/wordml/symex" xmlns:wpg="http://schemas.microsoft.com/office/word/2010/wordprocessingGroup" xmlns:wpi="http://schemas.microsoft.com/office/word/2010/wordprocessingInk" xmlns:wne="http://schemas.microsoft.com/office/word/2006/wordml" xmlns:wps="http://schemas.microsoft.com/office/word/2010/wordprocessingShape" mc:Ignorable="w14 w15 w16se w16cid w16 w16cex w16sdtdh wp14">
   <w:abstractNum w:abstractNumId="0" w15:restartNumberingAfterBreak="0">
     <w:nsid w:val="0000A990"/>
     <w:multiLevelType w:val="multilevel"/>
@@ -5803,53 +5821,53 @@
       </w:rPr>
     </w:lvl>
   </w:abstractNum>
-  <w:num w:numId="1" w16cid:durableId="1185821256">
+  <w:num w:numId="1">
     <w:abstractNumId w:val="0"/>
   </w:num>
-  <w:num w:numId="2" w16cid:durableId="1562793456">
+  <w:num w:numId="2">
     <w:abstractNumId w:val="1"/>
   </w:num>
-  <w:num w:numId="3" w16cid:durableId="1276718122">
+  <w:num w:numId="3">
     <w:abstractNumId w:val="12"/>
   </w:num>
-  <w:num w:numId="4" w16cid:durableId="1239746983">
+  <w:num w:numId="4">
     <w:abstractNumId w:val="6"/>
   </w:num>
-  <w:num w:numId="5" w16cid:durableId="228077628">
+  <w:num w:numId="5">
     <w:abstractNumId w:val="8"/>
   </w:num>
-  <w:num w:numId="6" w16cid:durableId="1705905018">
+  <w:num w:numId="6">
     <w:abstractNumId w:val="9"/>
   </w:num>
-  <w:num w:numId="7" w16cid:durableId="1560744637">
+  <w:num w:numId="7">
     <w:abstractNumId w:val="7"/>
   </w:num>
-  <w:num w:numId="8" w16cid:durableId="1166239524">
+  <w:num w:numId="8">
     <w:abstractNumId w:val="5"/>
   </w:num>
-  <w:num w:numId="9" w16cid:durableId="1365903401">
+  <w:num w:numId="9">
     <w:abstractNumId w:val="2"/>
   </w:num>
-  <w:num w:numId="10" w16cid:durableId="1555116255">
+  <w:num w:numId="10">
     <w:abstractNumId w:val="11"/>
   </w:num>
-  <w:num w:numId="11" w16cid:durableId="895776656">
+  <w:num w:numId="11">
     <w:abstractNumId w:val="4"/>
   </w:num>
-  <w:num w:numId="12" w16cid:durableId="251203749">
+  <w:num w:numId="12">
     <w:abstractNumId w:val="3"/>
   </w:num>
-  <w:num w:numId="13" w16cid:durableId="524447377">
+  <w:num w:numId="13">
     <w:abstractNumId w:val="10"/>
   </w:num>
-  <w:num w:numId="14" w16cid:durableId="260264722">
+  <w:num w:numId="14">
     <w:abstractNumId w:val="13"/>
   </w:num>
 </w:numbering>
 </file>
 
 <file path=word/styles.xml><?xml version="1.0" encoding="utf-8"?>
-<w:styles xmlns:mc="http://schemas.openxmlformats.org/markup-compatibility/2006" xmlns:r="http://schemas.openxmlformats.org/officeDocument/2006/relationships" xmlns:w="http://schemas.openxmlformats.org/wordprocessingml/2006/main" xmlns:w14="http://schemas.microsoft.com/office/word/2010/wordml" xmlns:w15="http://schemas.microsoft.com/office/word/2012/wordml" xmlns:w16cex="http://schemas.microsoft.com/office/word/2018/wordml/cex" xmlns:w16cid="http://schemas.microsoft.com/office/word/2016/wordml/cid" xmlns:w16="http://schemas.microsoft.com/office/word/2018/wordml" xmlns:w16du="http://schemas.microsoft.com/office/word/2023/wordml/word16du" xmlns:w16sdtdh="http://schemas.microsoft.com/office/word/2020/wordml/sdtdatahash" xmlns:w16sdtfl="http://schemas.microsoft.com/office/word/2024/wordml/sdtformatlock" xmlns:w16se="http://schemas.microsoft.com/office/word/2015/wordml/symex" mc:Ignorable="w14 w15 w16se w16cid w16 w16cex w16sdtdh w16sdtfl w16du">
+<w:styles xmlns:mc="http://schemas.openxmlformats.org/markup-compatibility/2006" xmlns:r="http://schemas.openxmlformats.org/officeDocument/2006/relationships" xmlns:w="http://schemas.openxmlformats.org/wordprocessingml/2006/main" xmlns:w14="http://schemas.microsoft.com/office/word/2010/wordml" xmlns:w15="http://schemas.microsoft.com/office/word/2012/wordml" xmlns:w16cex="http://schemas.microsoft.com/office/word/2018/wordml/cex" xmlns:w16cid="http://schemas.microsoft.com/office/word/2016/wordml/cid" xmlns:w16="http://schemas.microsoft.com/office/word/2018/wordml" xmlns:w16sdtdh="http://schemas.microsoft.com/office/word/2020/wordml/sdtdatahash" xmlns:w16se="http://schemas.microsoft.com/office/word/2015/wordml/symex" mc:Ignorable="w14 w15 w16se w16cid w16 w16cex w16sdtdh">
   <w:docDefaults>
     <w:rPrDefault>
       <w:rPr>
@@ -6386,6 +6404,7 @@
   <w:style w:type="character" w:default="1" w:styleId="Absatz-Standardschriftart">
     <w:name w:val="Default Paragraph Font"/>
     <w:uiPriority w:val="1"/>
+    <w:semiHidden/>
     <w:unhideWhenUsed/>
   </w:style>
   <w:style w:type="table" w:default="1" w:styleId="NormaleTabelle">

</xml_diff>